<commit_message>
Showing sample answers from both baseline and RAG models
</commit_message>
<xml_diff>
--- a/data/sample_docs/What is 5g.docx
+++ b/data/sample_docs/What is 5g.docx
@@ -4,243 +4,66 @@
   <w:body>
     <w:p>
       <w:r>
-        <w:t>5G is the fifth generation of wireless technology, succeeding 4G. It offers faster data speeds, lower latency (reduced delay), and the ability to handle a massive number of connected devices. This allows for more efficient and reliable wireless communication, enabling various applications and advancements in different industries. </w:t>
+        <w:t>5G is the fifth generation of wireless technology, offering significant improvements over 4G, including much faster data speeds, lower latency (reduced delay), and greater capacity for more devices. These enhanced capabilities enable faster downloads, smoother streaming, and more responsive applications like virtual reality and remote control systems. Key technologies like </w:t>
+      </w:r>
+      <w:hyperlink r:id="rId5" w:tgtFrame="_blank" w:history="1">
+        <w:r>
+          <w:rPr>
+            <w:rStyle w:val="Hyperlink"/>
+          </w:rPr>
+          <w:t>network slicing</w:t>
+        </w:r>
+      </w:hyperlink>
+      <w:r>
+        <w:t> also allow networks to be customized for specific needs, supporting everything from massive numbers of sensors in the Internet of Things (IoT) to mission-critical industrial uses.</w:t>
+      </w:r>
+      <w:r>
+        <w:br/>
       </w:r>
     </w:p>
     <w:p>
       <w:r>
-        <w:t>Here's a more detailed breakdown:</w:t>
+        <w:t>Delivers significantly faster data speeds, allowing for quicker downloads and smoother, higher-quality streaming. </w:t>
       </w:r>
     </w:p>
     <w:p>
       <w:r>
-        <w:t>Key Features:</w:t>
-      </w:r>
-    </w:p>
-    <w:p>
-      <w:pPr>
-        <w:numPr>
-          <w:ilvl w:val="0"/>
-          <w:numId w:val="1"/>
-        </w:numPr>
-      </w:pPr>
-      <w:r>
-        <w:rPr>
-          <w:b/>
-          <w:bCs/>
-        </w:rPr>
-        <w:t>Higher Speeds:</w:t>
+        <w:t>Offers extremely low latency and high reliability, which is crucial for applications like autonomous vehicles, remote surgery, and industrial automation. </w:t>
       </w:r>
     </w:p>
     <w:p>
       <w:r>
-        <w:t>5G boasts significantly faster data transfer rates compared to 4G, potentially reaching up to 20 Gbps. </w:t>
-      </w:r>
-    </w:p>
-    <w:p>
-      <w:pPr>
-        <w:numPr>
-          <w:ilvl w:val="0"/>
-          <w:numId w:val="1"/>
-        </w:numPr>
-      </w:pPr>
-      <w:r>
-        <w:rPr>
-          <w:b/>
-          <w:bCs/>
-        </w:rPr>
-        <w:t>Lower Latency:</w:t>
+        <w:t>Supports a massive number of devices, making it ideal for the expansion of the Internet of Things (IoT), smart homes, and smart cities. </w:t>
       </w:r>
     </w:p>
     <w:p>
       <w:r>
-        <w:t>5G reduces the delay between sending and receiving data, which is crucial for applications like gaming, autonomous vehicles, and remote surgery. </w:t>
-      </w:r>
-    </w:p>
-    <w:p>
-      <w:pPr>
-        <w:numPr>
-          <w:ilvl w:val="0"/>
-          <w:numId w:val="1"/>
-        </w:numPr>
-      </w:pPr>
-      <w:r>
-        <w:rPr>
-          <w:b/>
-          <w:bCs/>
-        </w:rPr>
-        <w:t>Increased Capacity:</w:t>
+        <w:t>Allows for the creation of multiple virtual networks within the physical network, each customized to meet specific performance requirements like speed, latency, and security for different applications. </w:t>
       </w:r>
     </w:p>
     <w:p>
       <w:r>
-        <w:t>5G networks can handle a much larger number of connected devices simultaneously, making them suitable for the growing Internet of Things (IoT) and smart city applications. </w:t>
-      </w:r>
-    </w:p>
-    <w:p>
-      <w:pPr>
-        <w:numPr>
-          <w:ilvl w:val="0"/>
-          <w:numId w:val="1"/>
-        </w:numPr>
-      </w:pPr>
-      <w:r>
-        <w:rPr>
-          <w:b/>
-          <w:bCs/>
-        </w:rPr>
-        <w:t>Network Slicing:</w:t>
+        <w:t>5G uses radio waves to transmit data, but it employs different parts of the airwaves and a more advanced radio technology than 4G. </w:t>
       </w:r>
     </w:p>
     <w:p>
       <w:r>
-        <w:t>5G allows for the creation of virtual networks within the physical infrastructure, enabling tailored services for specific applications and users. </w:t>
-      </w:r>
-    </w:p>
-    <w:p>
-      <w:pPr>
-        <w:numPr>
-          <w:ilvl w:val="0"/>
-          <w:numId w:val="1"/>
-        </w:numPr>
-      </w:pPr>
-      <w:r>
-        <w:rPr>
-          <w:b/>
-          <w:bCs/>
-        </w:rPr>
-        <w:t>New Radio Spectrum:</w:t>
+        <w:t>Special antennas are used to send and receive many signals simultaneously, improving network efficiency. </w:t>
       </w:r>
     </w:p>
     <w:p>
       <w:r>
-        <w:t>5G utilizes a wider range of radio frequencies, including those previously unused, to accommodate the increased data demands. </w:t>
+        <w:t>Networks rely more on numerous small, low-power transmitters placed on buildings and other structures, which boosts coverage and capacity. </w:t>
       </w:r>
     </w:p>
     <w:p>
       <w:r>
-        <w:t>Impact and Applications:</w:t>
-      </w:r>
-    </w:p>
-    <w:p>
-      <w:pPr>
-        <w:numPr>
-          <w:ilvl w:val="0"/>
-          <w:numId w:val="2"/>
-        </w:numPr>
-      </w:pPr>
-      <w:r>
-        <w:rPr>
-          <w:b/>
-          <w:bCs/>
-        </w:rPr>
-        <w:t>Enhanced Mobile Broadband:</w:t>
+        <w:t>5G networks are more reliant on software, making them more flexible and easier to manage than older, hardware-centric networks. </w:t>
       </w:r>
     </w:p>
     <w:p>
       <w:r>
-        <w:t>Faster speeds and lower latency enable a more seamless mobile experience for everyday tasks like browsing, streaming, and downloading. </w:t>
-      </w:r>
-    </w:p>
-    <w:p>
-      <w:pPr>
-        <w:numPr>
-          <w:ilvl w:val="0"/>
-          <w:numId w:val="2"/>
-        </w:numPr>
-      </w:pPr>
-      <w:r>
-        <w:rPr>
-          <w:b/>
-          <w:bCs/>
-        </w:rPr>
-        <w:t>Autonomous Vehicles:</w:t>
-      </w:r>
-    </w:p>
-    <w:p>
-      <w:r>
-        <w:t>5G's low latency is critical for real-time communication between vehicles and infrastructure, enabling safer and more efficient self-driving capabilities. </w:t>
-      </w:r>
-    </w:p>
-    <w:p>
-      <w:pPr>
-        <w:numPr>
-          <w:ilvl w:val="0"/>
-          <w:numId w:val="2"/>
-        </w:numPr>
-      </w:pPr>
-      <w:r>
-        <w:rPr>
-          <w:b/>
-          <w:bCs/>
-        </w:rPr>
-        <w:lastRenderedPageBreak/>
-        <w:t>Internet of Things (IoT):</w:t>
-      </w:r>
-    </w:p>
-    <w:p>
-      <w:r>
-        <w:t>5G's capacity to connect billions of devices opens up possibilities for smart homes, cities, and industries. </w:t>
-      </w:r>
-    </w:p>
-    <w:p>
-      <w:pPr>
-        <w:numPr>
-          <w:ilvl w:val="0"/>
-          <w:numId w:val="2"/>
-        </w:numPr>
-      </w:pPr>
-      <w:r>
-        <w:rPr>
-          <w:b/>
-          <w:bCs/>
-        </w:rPr>
-        <w:t>Remote Healthcare:</w:t>
-      </w:r>
-    </w:p>
-    <w:p>
-      <w:r>
-        <w:t>5G facilitates remote surgeries, real-time diagnostics, and telemedicine advancements. </w:t>
-      </w:r>
-    </w:p>
-    <w:p>
-      <w:pPr>
-        <w:numPr>
-          <w:ilvl w:val="0"/>
-          <w:numId w:val="2"/>
-        </w:numPr>
-      </w:pPr>
-      <w:r>
-        <w:rPr>
-          <w:b/>
-          <w:bCs/>
-        </w:rPr>
-        <w:t>Industrial Automation:</w:t>
-      </w:r>
-    </w:p>
-    <w:p>
-      <w:r>
-        <w:t>5G enables efficient control of automated processes in factories and other industrial settings. </w:t>
-      </w:r>
-    </w:p>
-    <w:p>
-      <w:pPr>
-        <w:numPr>
-          <w:ilvl w:val="0"/>
-          <w:numId w:val="2"/>
-        </w:numPr>
-      </w:pPr>
-      <w:r>
-        <w:rPr>
-          <w:b/>
-          <w:bCs/>
-        </w:rPr>
-        <w:t>Immersive Experiences:</w:t>
-      </w:r>
-    </w:p>
-    <w:p>
-      <w:r>
-        <w:t>5G supports VR and AR applications for gaming, entertainment, and education. </w:t>
+        <w:t>5G is the natural successor to 4G LTE, representing a major leap forward in wireless network performance and capabilities. Early deployments are often 5G Non-Standalone (NSA), which uses 5G radios built on existing 4G infrastructure. As networks evolve, 5G Standalone (SA) mode is becoming more common, fully utilizing the new 5G core network and delivering the full potential of 5G. </w:t>
       </w:r>
     </w:p>
     <w:p/>
@@ -259,6 +82,304 @@
 <file path=word/numbering.xml><?xml version="1.0" encoding="utf-8"?>
 <w:numbering xmlns:wpc="http://schemas.microsoft.com/office/word/2010/wordprocessingCanvas" xmlns:cx="http://schemas.microsoft.com/office/drawing/2014/chartex" xmlns:cx1="http://schemas.microsoft.com/office/drawing/2015/9/8/chartex" xmlns:cx2="http://schemas.microsoft.com/office/drawing/2015/10/21/chartex" xmlns:cx3="http://schemas.microsoft.com/office/drawing/2016/5/9/chartex" xmlns:cx4="http://schemas.microsoft.com/office/drawing/2016/5/10/chartex" xmlns:cx5="http://schemas.microsoft.com/office/drawing/2016/5/11/chartex" xmlns:cx6="http://schemas.microsoft.com/office/drawing/2016/5/12/chartex" xmlns:cx7="http://schemas.microsoft.com/office/drawing/2016/5/13/chartex" xmlns:cx8="http://schemas.microsoft.com/office/drawing/2016/5/14/chartex" xmlns:mc="http://schemas.openxmlformats.org/markup-compatibility/2006" xmlns:aink="http://schemas.microsoft.com/office/drawing/2016/ink" xmlns:am3d="http://schemas.microsoft.com/office/drawing/2017/model3d" xmlns:o="urn:schemas-microsoft-com:office:office" xmlns:oel="http://schemas.microsoft.com/office/2019/extlst" xmlns:r="http://schemas.openxmlformats.org/officeDocument/2006/relationships" xmlns:m="http://schemas.openxmlformats.org/officeDocument/2006/math" xmlns:v="urn:schemas-microsoft-com:vml" xmlns:wp14="http://schemas.microsoft.com/office/word/2010/wordprocessingDrawing" xmlns:wp="http://schemas.openxmlformats.org/drawingml/2006/wordprocessingDrawing" xmlns:w10="urn:schemas-microsoft-com:office:word" xmlns:w="http://schemas.openxmlformats.org/wordprocessingml/2006/main" xmlns:w14="http://schemas.microsoft.com/office/word/2010/wordml" xmlns:w15="http://schemas.microsoft.com/office/word/2012/wordml" xmlns:w16cex="http://schemas.microsoft.com/office/word/2018/wordml/cex" xmlns:w16cid="http://schemas.microsoft.com/office/word/2016/wordml/cid" xmlns:w16="http://schemas.microsoft.com/office/word/2018/wordml" xmlns:w16sdtdh="http://schemas.microsoft.com/office/word/2020/wordml/sdtdatahash" xmlns:w16se="http://schemas.microsoft.com/office/word/2015/wordml/symex" xmlns:wpg="http://schemas.microsoft.com/office/word/2010/wordprocessingGroup" xmlns:wpi="http://schemas.microsoft.com/office/word/2010/wordprocessingInk" xmlns:wne="http://schemas.microsoft.com/office/word/2006/wordml" xmlns:wps="http://schemas.microsoft.com/office/word/2010/wordprocessingShape" mc:Ignorable="w14 w15 w16se w16cid w16 w16cex w16sdtdh wp14">
   <w:abstractNum w:abstractNumId="0" w15:restartNumberingAfterBreak="0">
+    <w:nsid w:val="01570371"/>
+    <w:multiLevelType w:val="multilevel"/>
+    <w:tmpl w:val="6D1E9A24"/>
+    <w:lvl w:ilvl="0">
+      <w:start w:val="1"/>
+      <w:numFmt w:val="bullet"/>
+      <w:lvlText w:val=""/>
+      <w:lvlJc w:val="left"/>
+      <w:pPr>
+        <w:tabs>
+          <w:tab w:val="num" w:pos="720"/>
+        </w:tabs>
+        <w:ind w:left="720" w:hanging="360"/>
+      </w:pPr>
+      <w:rPr>
+        <w:rFonts w:ascii="Symbol" w:hAnsi="Symbol" w:hint="default"/>
+        <w:sz w:val="20"/>
+      </w:rPr>
+    </w:lvl>
+    <w:lvl w:ilvl="1" w:tentative="1">
+      <w:start w:val="1"/>
+      <w:numFmt w:val="bullet"/>
+      <w:lvlText w:val="o"/>
+      <w:lvlJc w:val="left"/>
+      <w:pPr>
+        <w:tabs>
+          <w:tab w:val="num" w:pos="1440"/>
+        </w:tabs>
+        <w:ind w:left="1440" w:hanging="360"/>
+      </w:pPr>
+      <w:rPr>
+        <w:rFonts w:ascii="Courier New" w:hAnsi="Courier New" w:hint="default"/>
+        <w:sz w:val="20"/>
+      </w:rPr>
+    </w:lvl>
+    <w:lvl w:ilvl="2" w:tentative="1">
+      <w:start w:val="1"/>
+      <w:numFmt w:val="bullet"/>
+      <w:lvlText w:val=""/>
+      <w:lvlJc w:val="left"/>
+      <w:pPr>
+        <w:tabs>
+          <w:tab w:val="num" w:pos="2160"/>
+        </w:tabs>
+        <w:ind w:left="2160" w:hanging="360"/>
+      </w:pPr>
+      <w:rPr>
+        <w:rFonts w:ascii="Wingdings" w:hAnsi="Wingdings" w:hint="default"/>
+        <w:sz w:val="20"/>
+      </w:rPr>
+    </w:lvl>
+    <w:lvl w:ilvl="3" w:tentative="1">
+      <w:start w:val="1"/>
+      <w:numFmt w:val="bullet"/>
+      <w:lvlText w:val=""/>
+      <w:lvlJc w:val="left"/>
+      <w:pPr>
+        <w:tabs>
+          <w:tab w:val="num" w:pos="2880"/>
+        </w:tabs>
+        <w:ind w:left="2880" w:hanging="360"/>
+      </w:pPr>
+      <w:rPr>
+        <w:rFonts w:ascii="Wingdings" w:hAnsi="Wingdings" w:hint="default"/>
+        <w:sz w:val="20"/>
+      </w:rPr>
+    </w:lvl>
+    <w:lvl w:ilvl="4" w:tentative="1">
+      <w:start w:val="1"/>
+      <w:numFmt w:val="bullet"/>
+      <w:lvlText w:val=""/>
+      <w:lvlJc w:val="left"/>
+      <w:pPr>
+        <w:tabs>
+          <w:tab w:val="num" w:pos="3600"/>
+        </w:tabs>
+        <w:ind w:left="3600" w:hanging="360"/>
+      </w:pPr>
+      <w:rPr>
+        <w:rFonts w:ascii="Wingdings" w:hAnsi="Wingdings" w:hint="default"/>
+        <w:sz w:val="20"/>
+      </w:rPr>
+    </w:lvl>
+    <w:lvl w:ilvl="5" w:tentative="1">
+      <w:start w:val="1"/>
+      <w:numFmt w:val="bullet"/>
+      <w:lvlText w:val=""/>
+      <w:lvlJc w:val="left"/>
+      <w:pPr>
+        <w:tabs>
+          <w:tab w:val="num" w:pos="4320"/>
+        </w:tabs>
+        <w:ind w:left="4320" w:hanging="360"/>
+      </w:pPr>
+      <w:rPr>
+        <w:rFonts w:ascii="Wingdings" w:hAnsi="Wingdings" w:hint="default"/>
+        <w:sz w:val="20"/>
+      </w:rPr>
+    </w:lvl>
+    <w:lvl w:ilvl="6" w:tentative="1">
+      <w:start w:val="1"/>
+      <w:numFmt w:val="bullet"/>
+      <w:lvlText w:val=""/>
+      <w:lvlJc w:val="left"/>
+      <w:pPr>
+        <w:tabs>
+          <w:tab w:val="num" w:pos="5040"/>
+        </w:tabs>
+        <w:ind w:left="5040" w:hanging="360"/>
+      </w:pPr>
+      <w:rPr>
+        <w:rFonts w:ascii="Wingdings" w:hAnsi="Wingdings" w:hint="default"/>
+        <w:sz w:val="20"/>
+      </w:rPr>
+    </w:lvl>
+    <w:lvl w:ilvl="7" w:tentative="1">
+      <w:start w:val="1"/>
+      <w:numFmt w:val="bullet"/>
+      <w:lvlText w:val=""/>
+      <w:lvlJc w:val="left"/>
+      <w:pPr>
+        <w:tabs>
+          <w:tab w:val="num" w:pos="5760"/>
+        </w:tabs>
+        <w:ind w:left="5760" w:hanging="360"/>
+      </w:pPr>
+      <w:rPr>
+        <w:rFonts w:ascii="Wingdings" w:hAnsi="Wingdings" w:hint="default"/>
+        <w:sz w:val="20"/>
+      </w:rPr>
+    </w:lvl>
+    <w:lvl w:ilvl="8" w:tentative="1">
+      <w:start w:val="1"/>
+      <w:numFmt w:val="bullet"/>
+      <w:lvlText w:val=""/>
+      <w:lvlJc w:val="left"/>
+      <w:pPr>
+        <w:tabs>
+          <w:tab w:val="num" w:pos="6480"/>
+        </w:tabs>
+        <w:ind w:left="6480" w:hanging="360"/>
+      </w:pPr>
+      <w:rPr>
+        <w:rFonts w:ascii="Wingdings" w:hAnsi="Wingdings" w:hint="default"/>
+        <w:sz w:val="20"/>
+      </w:rPr>
+    </w:lvl>
+  </w:abstractNum>
+  <w:abstractNum w:abstractNumId="1" w15:restartNumberingAfterBreak="0">
+    <w:nsid w:val="02582435"/>
+    <w:multiLevelType w:val="multilevel"/>
+    <w:tmpl w:val="977AA14E"/>
+    <w:lvl w:ilvl="0">
+      <w:start w:val="1"/>
+      <w:numFmt w:val="bullet"/>
+      <w:lvlText w:val=""/>
+      <w:lvlJc w:val="left"/>
+      <w:pPr>
+        <w:tabs>
+          <w:tab w:val="num" w:pos="720"/>
+        </w:tabs>
+        <w:ind w:left="720" w:hanging="360"/>
+      </w:pPr>
+      <w:rPr>
+        <w:rFonts w:ascii="Symbol" w:hAnsi="Symbol" w:hint="default"/>
+        <w:sz w:val="20"/>
+      </w:rPr>
+    </w:lvl>
+    <w:lvl w:ilvl="1" w:tentative="1">
+      <w:start w:val="1"/>
+      <w:numFmt w:val="bullet"/>
+      <w:lvlText w:val="o"/>
+      <w:lvlJc w:val="left"/>
+      <w:pPr>
+        <w:tabs>
+          <w:tab w:val="num" w:pos="1440"/>
+        </w:tabs>
+        <w:ind w:left="1440" w:hanging="360"/>
+      </w:pPr>
+      <w:rPr>
+        <w:rFonts w:ascii="Courier New" w:hAnsi="Courier New" w:hint="default"/>
+        <w:sz w:val="20"/>
+      </w:rPr>
+    </w:lvl>
+    <w:lvl w:ilvl="2" w:tentative="1">
+      <w:start w:val="1"/>
+      <w:numFmt w:val="bullet"/>
+      <w:lvlText w:val=""/>
+      <w:lvlJc w:val="left"/>
+      <w:pPr>
+        <w:tabs>
+          <w:tab w:val="num" w:pos="2160"/>
+        </w:tabs>
+        <w:ind w:left="2160" w:hanging="360"/>
+      </w:pPr>
+      <w:rPr>
+        <w:rFonts w:ascii="Wingdings" w:hAnsi="Wingdings" w:hint="default"/>
+        <w:sz w:val="20"/>
+      </w:rPr>
+    </w:lvl>
+    <w:lvl w:ilvl="3" w:tentative="1">
+      <w:start w:val="1"/>
+      <w:numFmt w:val="bullet"/>
+      <w:lvlText w:val=""/>
+      <w:lvlJc w:val="left"/>
+      <w:pPr>
+        <w:tabs>
+          <w:tab w:val="num" w:pos="2880"/>
+        </w:tabs>
+        <w:ind w:left="2880" w:hanging="360"/>
+      </w:pPr>
+      <w:rPr>
+        <w:rFonts w:ascii="Wingdings" w:hAnsi="Wingdings" w:hint="default"/>
+        <w:sz w:val="20"/>
+      </w:rPr>
+    </w:lvl>
+    <w:lvl w:ilvl="4" w:tentative="1">
+      <w:start w:val="1"/>
+      <w:numFmt w:val="bullet"/>
+      <w:lvlText w:val=""/>
+      <w:lvlJc w:val="left"/>
+      <w:pPr>
+        <w:tabs>
+          <w:tab w:val="num" w:pos="3600"/>
+        </w:tabs>
+        <w:ind w:left="3600" w:hanging="360"/>
+      </w:pPr>
+      <w:rPr>
+        <w:rFonts w:ascii="Wingdings" w:hAnsi="Wingdings" w:hint="default"/>
+        <w:sz w:val="20"/>
+      </w:rPr>
+    </w:lvl>
+    <w:lvl w:ilvl="5" w:tentative="1">
+      <w:start w:val="1"/>
+      <w:numFmt w:val="bullet"/>
+      <w:lvlText w:val=""/>
+      <w:lvlJc w:val="left"/>
+      <w:pPr>
+        <w:tabs>
+          <w:tab w:val="num" w:pos="4320"/>
+        </w:tabs>
+        <w:ind w:left="4320" w:hanging="360"/>
+      </w:pPr>
+      <w:rPr>
+        <w:rFonts w:ascii="Wingdings" w:hAnsi="Wingdings" w:hint="default"/>
+        <w:sz w:val="20"/>
+      </w:rPr>
+    </w:lvl>
+    <w:lvl w:ilvl="6" w:tentative="1">
+      <w:start w:val="1"/>
+      <w:numFmt w:val="bullet"/>
+      <w:lvlText w:val=""/>
+      <w:lvlJc w:val="left"/>
+      <w:pPr>
+        <w:tabs>
+          <w:tab w:val="num" w:pos="5040"/>
+        </w:tabs>
+        <w:ind w:left="5040" w:hanging="360"/>
+      </w:pPr>
+      <w:rPr>
+        <w:rFonts w:ascii="Wingdings" w:hAnsi="Wingdings" w:hint="default"/>
+        <w:sz w:val="20"/>
+      </w:rPr>
+    </w:lvl>
+    <w:lvl w:ilvl="7" w:tentative="1">
+      <w:start w:val="1"/>
+      <w:numFmt w:val="bullet"/>
+      <w:lvlText w:val=""/>
+      <w:lvlJc w:val="left"/>
+      <w:pPr>
+        <w:tabs>
+          <w:tab w:val="num" w:pos="5760"/>
+        </w:tabs>
+        <w:ind w:left="5760" w:hanging="360"/>
+      </w:pPr>
+      <w:rPr>
+        <w:rFonts w:ascii="Wingdings" w:hAnsi="Wingdings" w:hint="default"/>
+        <w:sz w:val="20"/>
+      </w:rPr>
+    </w:lvl>
+    <w:lvl w:ilvl="8" w:tentative="1">
+      <w:start w:val="1"/>
+      <w:numFmt w:val="bullet"/>
+      <w:lvlText w:val=""/>
+      <w:lvlJc w:val="left"/>
+      <w:pPr>
+        <w:tabs>
+          <w:tab w:val="num" w:pos="6480"/>
+        </w:tabs>
+        <w:ind w:left="6480" w:hanging="360"/>
+      </w:pPr>
+      <w:rPr>
+        <w:rFonts w:ascii="Wingdings" w:hAnsi="Wingdings" w:hint="default"/>
+        <w:sz w:val="20"/>
+      </w:rPr>
+    </w:lvl>
+  </w:abstractNum>
+  <w:abstractNum w:abstractNumId="2" w15:restartNumberingAfterBreak="0">
     <w:nsid w:val="0EB5638F"/>
     <w:multiLevelType w:val="multilevel"/>
     <w:tmpl w:val="794AA252"/>
@@ -407,7 +528,7 @@
       </w:rPr>
     </w:lvl>
   </w:abstractNum>
-  <w:abstractNum w:abstractNumId="1" w15:restartNumberingAfterBreak="0">
+  <w:abstractNum w:abstractNumId="3" w15:restartNumberingAfterBreak="0">
     <w:nsid w:val="662F7392"/>
     <w:multiLevelType w:val="multilevel"/>
     <w:tmpl w:val="DC1CAF78"/>
@@ -557,9 +678,15 @@
     </w:lvl>
   </w:abstractNum>
   <w:num w:numId="1" w16cid:durableId="525144410">
+    <w:abstractNumId w:val="3"/>
+  </w:num>
+  <w:num w:numId="2" w16cid:durableId="1634603639">
+    <w:abstractNumId w:val="2"/>
+  </w:num>
+  <w:num w:numId="3" w16cid:durableId="1795365206">
     <w:abstractNumId w:val="1"/>
   </w:num>
-  <w:num w:numId="2" w16cid:durableId="1634603639">
+  <w:num w:numId="4" w16cid:durableId="2022513199">
     <w:abstractNumId w:val="0"/>
   </w:num>
 </w:numbering>
@@ -1481,6 +1608,29 @@
       <w:spacing w:val="5"/>
     </w:rPr>
   </w:style>
+  <w:style w:type="character" w:styleId="Hyperlink">
+    <w:name w:val="Hyperlink"/>
+    <w:basedOn w:val="DefaultParagraphFont"/>
+    <w:uiPriority w:val="99"/>
+    <w:unhideWhenUsed/>
+    <w:rsid w:val="00596BDA"/>
+    <w:rPr>
+      <w:color w:val="467886" w:themeColor="hyperlink"/>
+      <w:u w:val="single"/>
+    </w:rPr>
+  </w:style>
+  <w:style w:type="character" w:styleId="UnresolvedMention">
+    <w:name w:val="Unresolved Mention"/>
+    <w:basedOn w:val="DefaultParagraphFont"/>
+    <w:uiPriority w:val="99"/>
+    <w:semiHidden/>
+    <w:unhideWhenUsed/>
+    <w:rsid w:val="00596BDA"/>
+    <w:rPr>
+      <w:color w:val="605E5C"/>
+      <w:shd w:val="clear" w:color="auto" w:fill="E1DFDD"/>
+    </w:rPr>
+  </w:style>
 </w:styles>
 </file>
 

</xml_diff>